<commit_message>
going to the tampa bridge thing
</commit_message>
<xml_diff>
--- a/Week3/BachmeierNTIM8130-3.docx
+++ b/Week3/BachmeierNTIM8130-3.docx
@@ -114,6 +114,21 @@
         <w:pStyle w:val="Heading1"/>
       </w:pPr>
       <w:r>
+        <w:t xml:space="preserve">Section I: </w:t>
+      </w:r>
+      <w:r>
+        <w:t>Finding Correlations</w:t>
+      </w:r>
+    </w:p>
+    <w:p>
+      <w:bookmarkStart w:id="0" w:name="_GoBack"/>
+      <w:bookmarkEnd w:id="0"/>
+    </w:p>
+    <w:p>
+      <w:pPr>
+        <w:pStyle w:val="Heading1"/>
+      </w:pPr>
+      <w:r>
         <w:t>Section II: Application of Machine Learning to Organizations</w:t>
       </w:r>
     </w:p>
@@ -215,23 +230,28 @@
         <w:t xml:space="preserve">Having a specific business question is the first and most critical step in the process.  Without a clear objective, the project is unlikely to be successful.  Consider the impact of attempting to discover cures to heart </w:t>
       </w:r>
       <w:r>
-        <w:t>diseases</w:t>
-      </w:r>
-      <w:r>
-        <w:t xml:space="preserve"> </w:t>
-      </w:r>
-      <w:r>
-        <w:t xml:space="preserve">with banana cells.  The engineering team is immediately at a disadvantage against a competitor that is using heart cells.  As the fruit cell data set continues refinement, these facts remain irrelevant to their goal.  No matter the algorithm, it is improbable that a revelation arises.   However, if the specific question asks for similarities </w:t>
+        <w:t xml:space="preserve">diseases </w:t>
+      </w:r>
+      <w:r>
+        <w:t xml:space="preserve">with banana cells.  The engineering team is immediately at a disadvantage against a competitor that is using heart cells.  As the fruit cell data </w:t>
       </w:r>
       <w:r>
         <w:lastRenderedPageBreak/>
-        <w:t>between fruit cell and heart cell decay, then these facts are now relevant.  Other examples are less black and white, such as predicting website click-streams or product recommendations.  These scenarios can be more nebulous, and only through a refinement of the target objective does it become clear whether evidence is significant.</w:t>
+        <w:t>set continues refinement, these facts remain irrelevant to their goal.  No matter the algorithm, it is improbable that a revelation arises.   However, if the specific question asks for similarities between fruit cell and heart cell decay, then these facts are now relevant.  Other examples are less black and white, such as predicting website click-streams or product recommendations.  These scenarios can be more nebulous, and only through a refinement of the target objective does it become clear whether evidence is significant.</w:t>
       </w:r>
     </w:p>
     <w:p>
       <w:r>
         <w:tab/>
-        <w:t xml:space="preserve">After determining that a collection of facts address the business question, the next step is to curate them into an efficient format for analysis.  Typically the evidence will come from multiple sources such as customer reviews, order histories, search histories, and third party providers.  </w:t>
+        <w:t xml:space="preserve">After determining that a collection of facts address the business question, the next step is to curate them into an efficient format for analysis.  </w:t>
+      </w:r>
+      <w:proofErr w:type="gramStart"/>
+      <w:r>
+        <w:t>Typically</w:t>
+      </w:r>
+      <w:proofErr w:type="gramEnd"/>
+      <w:r>
+        <w:t xml:space="preserve"> the evidence will come from multiple sources such as customer reviews, order histories, search histories, and third party providers.  </w:t>
       </w:r>
       <w:r>
         <w:t xml:space="preserve">The </w:t>
@@ -288,12 +308,15 @@
         <w:t xml:space="preserve">  </w:t>
       </w:r>
       <w:r>
-        <w:t>Depending on the parameters of the question, this invalid action could result in a model that provides excessive confidence through overfitting and does not make reliable predictions in practice.</w:t>
+        <w:t xml:space="preserve">Depending on the parameters of the question, this invalid action could result in a </w:t>
+      </w:r>
+      <w:r>
+        <w:lastRenderedPageBreak/>
+        <w:t>model that provides excessive confidence through overfitting and does not make reliable predictions in practice.</w:t>
       </w:r>
     </w:p>
     <w:p>
       <w:r>
-        <w:lastRenderedPageBreak/>
         <w:tab/>
         <w:t xml:space="preserve">With our curated dataset in hand, the data engineers are ready to begin applying various machine learning algorithms.  It is tempting to start with highly </w:t>
       </w:r>
@@ -422,7 +445,11 @@
         <w:t>.  Multi-Layer Perceptron (MLP) accomplishes this feat by using backpropagation to estimate edge weights in a connected graph between the feature nodes and the “hidden layer.”</w:t>
       </w:r>
       <w:r>
-        <w:t xml:space="preserve">  This process can recurse multiple times until the nonparametric equation maps to a parametric equation that accurately predicts the target value.</w:t>
+        <w:t xml:space="preserve">  This process can recurse multiple times until the nonparametric equation maps to a parametric equation that </w:t>
+      </w:r>
+      <w:r>
+        <w:lastRenderedPageBreak/>
+        <w:t>accurately predicts the target value.</w:t>
       </w:r>
       <w:r>
         <w:t xml:space="preserve">  One of the challenges with this strategy is that it can become overfitted, especially in the presence of sparse data.  </w:t>
@@ -442,11 +469,7 @@
         <w:t xml:space="preserve"> </w:t>
       </w:r>
       <w:r>
-        <w:t xml:space="preserve">an effective strategy to mine </w:t>
-      </w:r>
-      <w:r>
-        <w:lastRenderedPageBreak/>
-        <w:t>association rules</w:t>
+        <w:t>an effective strategy to mine association rules</w:t>
       </w:r>
       <w:r>
         <w:t>,</w:t>
@@ -464,7 +487,15 @@
         <w:t xml:space="preserve"> </w:t>
       </w:r>
       <w:r>
-        <w:t xml:space="preserve">begins by finding the most frequent single items and then selecting those that occur more than a threshold.  This subset becomes a filter when choosing the most common two-item sets, and that recurses until no more combinations have sufficient support.  </w:t>
+        <w:t xml:space="preserve">begins by finding the most frequent single items and then selecting those that occur more than a threshold.  This subset becomes a filter when choosing the most common two-item sets, and that recurses until no more combinations have </w:t>
+      </w:r>
+      <w:proofErr w:type="gramStart"/>
+      <w:r>
+        <w:t>sufficient</w:t>
+      </w:r>
+      <w:proofErr w:type="gramEnd"/>
+      <w:r>
+        <w:t xml:space="preserve"> support.  </w:t>
       </w:r>
       <w:r>
         <w:t xml:space="preserve">After </w:t>
@@ -494,7 +525,13 @@
         <w:t>video</w:t>
       </w:r>
       <w:r>
-        <w:t xml:space="preserve"> processing do not naturally align with these solutions.</w:t>
+        <w:t xml:space="preserve"> processing do not naturally align with </w:t>
+      </w:r>
+      <w:r>
+        <w:t xml:space="preserve">the previously discussed </w:t>
+      </w:r>
+      <w:r>
+        <w:t>solutions.</w:t>
       </w:r>
       <w:r>
         <w:t xml:space="preserve">  </w:t>
@@ -509,32 +546,181 @@
         <w:t>through neural network</w:t>
       </w:r>
       <w:r>
-        <w:t xml:space="preserve"> technologies (e.g., </w:t>
+        <w:t xml:space="preserve"> technologies</w:t>
+      </w:r>
+      <w:sdt>
+        <w:sdtPr>
+          <w:id w:val="-939905240"/>
+          <w:citation/>
+        </w:sdtPr>
+        <w:sdtContent>
+          <w:r>
+            <w:fldChar w:fldCharType="begin"/>
+          </w:r>
+          <w:r>
+            <w:instrText xml:space="preserve"> CITATION Ker20 \l 1033 </w:instrText>
+          </w:r>
+          <w:r>
+            <w:fldChar w:fldCharType="separate"/>
+          </w:r>
+          <w:r>
+            <w:rPr>
+              <w:noProof/>
+            </w:rPr>
+            <w:t xml:space="preserve"> (Keras.io, 2020)</w:t>
+          </w:r>
+          <w:r>
+            <w:fldChar w:fldCharType="end"/>
+          </w:r>
+        </w:sdtContent>
+      </w:sdt>
+      <w:r>
+        <w:t>.</w:t>
+      </w:r>
+      <w:r>
+        <w:t xml:space="preserve">  </w:t>
+      </w:r>
+      <w:proofErr w:type="gramStart"/>
+      <w:r>
+        <w:t>Similar to</w:t>
+      </w:r>
+      <w:proofErr w:type="gramEnd"/>
+      <w:r>
+        <w:t xml:space="preserve"> MLP, </w:t>
+      </w:r>
+      <w:r>
+        <w:t xml:space="preserve">deep learning </w:t>
+      </w:r>
+      <w:r>
+        <w:t>create</w:t>
+      </w:r>
+      <w:r>
+        <w:t>s</w:t>
+      </w:r>
+      <w:r>
+        <w:t xml:space="preserve"> connected graphs and </w:t>
+      </w:r>
+      <w:r>
+        <w:t xml:space="preserve">then </w:t>
+      </w:r>
+      <w:r>
+        <w:t>estimates</w:t>
+      </w:r>
+      <w:r>
+        <w:t xml:space="preserve"> the edge weights to map nonparametric feature sets to parametric results.  </w:t>
       </w:r>
       <w:proofErr w:type="spellStart"/>
       <w:r>
-        <w:t>Tensorflow</w:t>
+        <w:t>Keras</w:t>
       </w:r>
       <w:proofErr w:type="spellEnd"/>
       <w:r>
-        <w:t>)</w:t>
+        <w:t xml:space="preserve"> is a high-level abstraction layer that allows data engineers to prototype these technologies rapidly.  A key strength of this library comes from its focus on smart defaults and consistent interfaces so that users do not need advanced mathematical degrees.  It includes numerous </w:t>
+      </w:r>
+      <w:r>
+        <w:t>algorithms</w:t>
+      </w:r>
+      <w:r>
+        <w:t>,</w:t>
+      </w:r>
+      <w:r>
+        <w:t xml:space="preserve"> </w:t>
+      </w:r>
+      <w:r>
+        <w:t>such as applying Long-Short Term Memory (LSTM) to sequential structures and C</w:t>
+      </w:r>
+      <w:r>
+        <w:t>onvolutional</w:t>
+      </w:r>
+      <w:r>
+        <w:t xml:space="preserve"> Neural Networks (CNN) </w:t>
+      </w:r>
+      <w:r>
+        <w:t xml:space="preserve">for </w:t>
+      </w:r>
+      <w:r>
+        <w:t>image</w:t>
+      </w:r>
+      <w:r>
+        <w:t xml:space="preserve"> analysis</w:t>
       </w:r>
       <w:r>
         <w:t>.</w:t>
       </w:r>
       <w:r>
-        <w:t xml:space="preserve">  Similar to MLP, these solutions create connected graphs and approximate the edge weights to map nonparametric feature sets to parametric results.  </w:t>
+        <w:t xml:space="preserve">  </w:t>
+      </w:r>
+      <w:r>
+        <w:t xml:space="preserve">Even though these algorithms are more complex, their application follows the same pattern as </w:t>
       </w:r>
       <w:proofErr w:type="spellStart"/>
       <w:r>
+        <w:t>SciKit</w:t>
+      </w:r>
+      <w:proofErr w:type="spellEnd"/>
+      <w:r>
+        <w:t xml:space="preserve">-Learn and similar technologies.  The process begins with reshaping the curated dataset, then calling the fit method, followed by the evaluation method.  In </w:t>
+      </w:r>
+      <w:proofErr w:type="spellStart"/>
+      <w:r>
+        <w:t>SciKit</w:t>
+      </w:r>
+      <w:proofErr w:type="spellEnd"/>
+      <w:r>
+        <w:t>, there is a concept of pipeli</w:t>
+      </w:r>
+      <w:r>
+        <w:t>ning,</w:t>
+      </w:r>
+      <w:r>
+        <w:t xml:space="preserve"> which allows for several pre-processing actions to become chained together.  For instance, the pipeline might scale the dataset and then reduce the dimensionality through Principal Component Analysis (PCA), </w:t>
+      </w:r>
+      <w:r>
+        <w:t xml:space="preserve">to improve training </w:t>
+      </w:r>
+      <w:r>
+        <w:lastRenderedPageBreak/>
+        <w:t>results</w:t>
+      </w:r>
+      <w:r>
+        <w:t>.</w:t>
+      </w:r>
+      <w:r>
+        <w:t xml:space="preserve">  </w:t>
+      </w:r>
+      <w:proofErr w:type="spellStart"/>
+      <w:r>
         <w:t>Keras</w:t>
       </w:r>
       <w:proofErr w:type="spellEnd"/>
       <w:r>
-        <w:t xml:space="preserve"> is a high-level abstraction layer that enables data engineers to focus on the technology instead of the underlying math.</w:t>
-      </w:r>
-      <w:bookmarkStart w:id="0" w:name="_GoBack"/>
-      <w:bookmarkEnd w:id="0"/>
+        <w:t xml:space="preserve"> offers a similar pattern by allowing the outputs of an algorithm to flow directly into another.  These nested layers enable scenarios such as begin with an LSTM to inject noise (e.g., G</w:t>
+      </w:r>
+      <w:r>
+        <w:t>aussian</w:t>
+      </w:r>
+      <w:r>
+        <w:t xml:space="preserve">), feature boosting (e.g., </w:t>
+      </w:r>
+      <w:proofErr w:type="spellStart"/>
+      <w:r>
+        <w:t>softmax</w:t>
+      </w:r>
+      <w:proofErr w:type="spellEnd"/>
+      <w:r>
+        <w:t xml:space="preserve">),  feature reduction (e.g., </w:t>
+      </w:r>
+      <w:proofErr w:type="spellStart"/>
+      <w:r>
+        <w:t>MaxPool</w:t>
+      </w:r>
+      <w:proofErr w:type="spellEnd"/>
+      <w:r>
+        <w:t>), and even transition into strategies such as multi-classification.</w:t>
+      </w:r>
+      <w:r>
+        <w:t xml:space="preserve">  When using either simple statistical models or complex deep learning, it is essential to follow scientifically sound patterns.  For instance, injecting too much noise or reducing features with an invalid filter will result in erroneous values.</w:t>
+      </w:r>
     </w:p>
     <w:p/>
     <w:sectPr>
@@ -640,28 +826,7 @@
             <w:color w:val="7F7F7F" w:themeColor="background1" w:themeShade="7F"/>
             <w:spacing w:val="60"/>
           </w:rPr>
-          <w:t>TIM-</w:t>
-        </w:r>
-        <w:r>
-          <w:rPr>
-            <w:color w:val="7F7F7F" w:themeColor="background1" w:themeShade="7F"/>
-            <w:spacing w:val="60"/>
-          </w:rPr>
-          <w:t>8130</w:t>
-        </w:r>
-        <w:r>
-          <w:rPr>
-            <w:color w:val="7F7F7F" w:themeColor="background1" w:themeShade="7F"/>
-            <w:spacing w:val="60"/>
-          </w:rPr>
-          <w:t xml:space="preserve">: </w:t>
-        </w:r>
-        <w:r>
-          <w:rPr>
-            <w:color w:val="7F7F7F" w:themeColor="background1" w:themeShade="7F"/>
-            <w:spacing w:val="60"/>
-          </w:rPr>
-          <w:t>DATA MINING</w:t>
+          <w:t>TIM-8130: DATA MINING</w:t>
         </w:r>
         <w:r>
           <w:rPr>
@@ -1705,11 +1870,26 @@
     </b:Author>
     <b:RefOrder>4</b:RefOrder>
   </b:Source>
+  <b:Source>
+    <b:Tag>Ker20</b:Tag>
+    <b:SourceType>InternetSite</b:SourceType>
+    <b:Guid>{5E8EBC51-03E9-4A92-9631-9C4937B096AC}</b:Guid>
+    <b:Title>Why use Keras?</b:Title>
+    <b:Year>2020</b:Year>
+    <b:Author>
+      <b:Author>
+        <b:Corporate>Keras.io</b:Corporate>
+      </b:Author>
+    </b:Author>
+    <b:InternetSiteTitle>keras.io</b:InternetSiteTitle>
+    <b:URL>https://keras.io/why-use-keras/</b:URL>
+    <b:RefOrder>5</b:RefOrder>
+  </b:Source>
 </b:Sources>
 </file>
 
 <file path=customXml/itemProps1.xml><?xml version="1.0" encoding="utf-8"?>
-<ds:datastoreItem xmlns:ds="http://schemas.openxmlformats.org/officeDocument/2006/customXml" ds:itemID="{C5B13B95-2828-49FF-AFCF-20EC320D76C7}">
+<ds:datastoreItem xmlns:ds="http://schemas.openxmlformats.org/officeDocument/2006/customXml" ds:itemID="{DE5377BD-19E1-4B01-97FB-0302F75E52BF}">
   <ds:schemaRefs>
     <ds:schemaRef ds:uri="http://schemas.openxmlformats.org/officeDocument/2006/bibliography"/>
   </ds:schemaRefs>

</xml_diff>